<commit_message>
fixed special cases for the menu title when selecting HB and SIB
</commit_message>
<xml_diff>
--- a/Documents/referater/Draft of the meeting with Martin Desrumaux martin.docx
+++ b/Documents/referater/Draft of the meeting with Martin Desrumaux martin.docx
@@ -66,10 +66,7 @@
     </w:p>
     <w:p>
       <w:r>
-        <w:t>1. Jest and Netlify</w:t>
-      </w:r>
-      <w:r>
-        <w:t xml:space="preserve"> :</w:t>
+        <w:t>1. Jest and Netlify :</w:t>
       </w:r>
     </w:p>
     <w:p>
@@ -206,37 +203,7 @@
         <w:ind w:left="720"/>
       </w:pPr>
       <w:r>
-        <w:t xml:space="preserve">you can make 1 reactive variable(context) </w:t>
-      </w:r>
-      <w:r>
-        <w:t xml:space="preserve">containing all 10 </w:t>
-      </w:r>
-      <w:r>
-        <w:t xml:space="preserve">then </w:t>
-      </w:r>
-      <w:r>
-        <w:t xml:space="preserve">all </w:t>
-      </w:r>
-      <w:r>
-        <w:t xml:space="preserve">components using </w:t>
-      </w:r>
-      <w:r>
-        <w:t>any of</w:t>
-      </w:r>
-      <w:r>
-        <w:t xml:space="preserve"> </w:t>
-      </w:r>
-      <w:r>
-        <w:t>the</w:t>
-      </w:r>
-      <w:r>
-        <w:t xml:space="preserve"> changed variable</w:t>
-      </w:r>
-      <w:r>
-        <w:t>s</w:t>
-      </w:r>
-      <w:r>
-        <w:t xml:space="preserve"> will be reloaded.</w:t>
+        <w:t>you can make 1 reactive variable(context) containing all 10 then all components using any of the changed variables will be reloaded.</w:t>
       </w:r>
     </w:p>
     <w:p>
@@ -323,12 +290,61 @@
           <w:rPr>
             <w:rStyle w:val="Hyperlink"/>
           </w:rPr>
-          <w:t>https://www.icloud.com/iclouddrive/0PyAZy7Jjg-VHENtHQr72TEnw#NotioCurrent2</w:t>
+          <w:t>https://www.icloud.com/iclouddri</w:t>
+        </w:r>
+        <w:r>
+          <w:rPr>
+            <w:rStyle w:val="Hyperlink"/>
+          </w:rPr>
+          <w:t>v</w:t>
+        </w:r>
+        <w:r>
+          <w:rPr>
+            <w:rStyle w:val="Hyperlink"/>
+          </w:rPr>
+          <w:t>e/0PyAZy7Jjg-VHENtHQr72TEnw#NotioCurrent2</w:t>
         </w:r>
       </w:hyperlink>
       <w:r>
         <w:br/>
-        <w:t>how to acomplish low latency.</w:t>
+      </w:r>
+      <w:r>
+        <w:lastRenderedPageBreak/>
+        <w:drawing>
+          <wp:inline distT="0" distB="0" distL="0" distR="0" wp14:anchorId="19ACB3E8" wp14:editId="77908BDB">
+            <wp:extent cx="5731510" cy="4011930"/>
+            <wp:effectExtent l="0" t="0" r="0" b="1270"/>
+            <wp:docPr id="6" name="Picture 6" descr="Diagram&#10;&#10;Description automatically generated"/>
+            <wp:cNvGraphicFramePr>
+              <a:graphicFrameLocks xmlns:a="http://schemas.openxmlformats.org/drawingml/2006/main" noChangeAspect="1"/>
+            </wp:cNvGraphicFramePr>
+            <a:graphic xmlns:a="http://schemas.openxmlformats.org/drawingml/2006/main">
+              <a:graphicData uri="http://schemas.openxmlformats.org/drawingml/2006/picture">
+                <pic:pic xmlns:pic="http://schemas.openxmlformats.org/drawingml/2006/picture">
+                  <pic:nvPicPr>
+                    <pic:cNvPr id="6" name="Picture 6" descr="Diagram&#10;&#10;Description automatically generated"/>
+                    <pic:cNvPicPr/>
+                  </pic:nvPicPr>
+                  <pic:blipFill>
+                    <a:blip r:embed="rId8"/>
+                    <a:stretch>
+                      <a:fillRect/>
+                    </a:stretch>
+                  </pic:blipFill>
+                  <pic:spPr>
+                    <a:xfrm>
+                      <a:off x="0" y="0"/>
+                      <a:ext cx="5731510" cy="4011930"/>
+                    </a:xfrm>
+                    <a:prstGeom prst="rect">
+                      <a:avLst/>
+                    </a:prstGeom>
+                  </pic:spPr>
+                </pic:pic>
+              </a:graphicData>
+            </a:graphic>
+          </wp:inline>
+        </w:drawing>
       </w:r>
       <w:r>
         <w:br/>
@@ -370,69 +386,70 @@
       </w:r>
       <w:r>
         <w:br/>
-      </w:r>
+        <w:t>4. other: (controlled and uncontrolled component : ref hooks mixed with state in rootmenu)</w:t>
+      </w:r>
+      <w:r>
+        <w:br/>
+      </w:r>
+    </w:p>
+    <w:p>
+      <w:pPr>
+        <w:ind w:left="720"/>
+      </w:pPr>
+      <w:r>
+        <w:t>-</w:t>
+      </w:r>
+      <w:r>
+        <w:t xml:space="preserve"> </w:t>
+      </w:r>
+      <w:r>
+        <w:t>remove the ref hooks</w:t>
+      </w:r>
+      <w:r>
+        <w:t xml:space="preserve"> from root.js </w:t>
+      </w:r>
+    </w:p>
+    <w:p>
+      <w:pPr>
+        <w:ind w:left="720"/>
+      </w:pPr>
+    </w:p>
+    <w:p>
+      <w:pPr>
+        <w:ind w:left="720"/>
+      </w:pPr>
+      <w:r>
+        <w:t>We asked if Martin had stumpled upon codesmells in the code, he sugests:</w:t>
+      </w:r>
+    </w:p>
+    <w:p>
+      <w:pPr>
+        <w:ind w:left="720"/>
+      </w:pPr>
+      <w:r>
+        <w:t xml:space="preserve">-change the code from using class based constructors towars functional components </w:t>
+      </w:r>
+    </w:p>
+    <w:p>
+      <w:pPr>
+        <w:ind w:left="720"/>
+      </w:pPr>
+      <w:r>
+        <w:t>-move state out from the constructor</w:t>
+      </w:r>
+    </w:p>
+    <w:p>
+      <w:pPr>
+        <w:ind w:left="720"/>
+      </w:pPr>
       <w:r>
         <w:lastRenderedPageBreak/>
-        <w:t>4. other: (controlled and uncontrolled component : ref hooks mixed with state in rootmenu)</w:t>
-      </w:r>
-      <w:r>
-        <w:br/>
-      </w:r>
-    </w:p>
-    <w:p>
-      <w:pPr>
-        <w:ind w:left="720"/>
-      </w:pPr>
-      <w:r>
-        <w:t>-</w:t>
-      </w:r>
-      <w:r>
-        <w:t xml:space="preserve"> </w:t>
-      </w:r>
-      <w:r>
-        <w:t>remove the ref hooks</w:t>
-      </w:r>
-      <w:r>
-        <w:t xml:space="preserve"> from root.js </w:t>
-      </w:r>
-    </w:p>
-    <w:p>
-      <w:pPr>
-        <w:ind w:left="720"/>
-      </w:pPr>
-    </w:p>
-    <w:p>
-      <w:pPr>
-        <w:ind w:left="720"/>
-      </w:pPr>
-      <w:r>
-        <w:t>We asked if Martin had stumpled upon codesmells in the code, he sugests:</w:t>
-      </w:r>
-    </w:p>
-    <w:p>
-      <w:pPr>
-        <w:ind w:left="720"/>
-      </w:pPr>
-      <w:r>
-        <w:t xml:space="preserve">-change the code from using class based constructors towars functional components </w:t>
-      </w:r>
-    </w:p>
-    <w:p>
-      <w:pPr>
-        <w:ind w:left="720"/>
-      </w:pPr>
-      <w:r>
-        <w:t>-move state out from the constructor</w:t>
-      </w:r>
-    </w:p>
-    <w:p>
-      <w:pPr>
-        <w:ind w:left="720"/>
-      </w:pPr>
-      <w:r>
         <w:t xml:space="preserve">-use this declaration for functions: </w:t>
       </w:r>
       <w:r>
+        <w:rPr>
+          <w:noProof/>
+        </w:rPr>
         <w:drawing>
           <wp:inline distT="0" distB="0" distL="0" distR="0" wp14:anchorId="24025671" wp14:editId="08BAFF7A">
             <wp:extent cx="5537200" cy="2451100"/>
@@ -449,7 +466,7 @@
                     <pic:cNvPicPr/>
                   </pic:nvPicPr>
                   <pic:blipFill>
-                    <a:blip r:embed="rId8"/>
+                    <a:blip r:embed="rId9"/>
                     <a:stretch>
                       <a:fillRect/>
                     </a:stretch>
@@ -487,6 +504,9 @@
         <w:t xml:space="preserve"> </w:t>
       </w:r>
       <w:r>
+        <w:rPr>
+          <w:noProof/>
+        </w:rPr>
         <w:drawing>
           <wp:inline distT="0" distB="0" distL="0" distR="0" wp14:anchorId="2F7F162B" wp14:editId="398231DC">
             <wp:extent cx="2540000" cy="1701800"/>
@@ -503,7 +523,7 @@
                     <pic:cNvPicPr/>
                   </pic:nvPicPr>
                   <pic:blipFill>
-                    <a:blip r:embed="rId9"/>
+                    <a:blip r:embed="rId10"/>
                     <a:stretch>
                       <a:fillRect/>
                     </a:stretch>
@@ -547,6 +567,7 @@
       </w:pPr>
       <w:r>
         <w:rPr>
+          <w:noProof/>
           <w:lang w:val="en-DK"/>
         </w:rPr>
         <w:drawing>
@@ -565,7 +586,7 @@
                     <pic:cNvPicPr/>
                   </pic:nvPicPr>
                   <pic:blipFill>
-                    <a:blip r:embed="rId10"/>
+                    <a:blip r:embed="rId11"/>
                     <a:stretch>
                       <a:fillRect/>
                     </a:stretch>
@@ -651,22 +672,489 @@
         <w:rPr>
           <w:lang w:val="en-US"/>
         </w:rPr>
-        <w:t>--</w:t>
-      </w:r>
-    </w:p>
-    <w:p>
-      <w:pPr>
-        <w:ind w:left="720"/>
-        <w:rPr>
-          <w:lang w:val="en-US"/>
-        </w:rPr>
-      </w:pPr>
-      <w:r>
-        <w:rPr>
-          <w:lang w:val="en-US"/>
-        </w:rPr>
-        <w:t>There is more…..</w:t>
-      </w:r>
+        <w:t>-</w:t>
+      </w:r>
+      <w:r>
+        <w:rPr>
+          <w:lang w:val="en-US"/>
+        </w:rPr>
+        <w:t>implement EditorConfig: it assures that all devlopers uses the same indentation and styling…just install it and put it in the repository</w:t>
+      </w:r>
+    </w:p>
+    <w:p>
+      <w:pPr>
+        <w:ind w:left="720"/>
+        <w:rPr>
+          <w:lang w:val="en-US"/>
+        </w:rPr>
+      </w:pPr>
+    </w:p>
+    <w:p>
+      <w:pPr>
+        <w:ind w:left="720"/>
+        <w:rPr>
+          <w:lang w:val="en-US"/>
+        </w:rPr>
+      </w:pPr>
+      <w:r>
+        <w:rPr>
+          <w:lang w:val="en-US"/>
+        </w:rPr>
+        <w:t>-some components are just svg files and they do not need to be rendered by react, I.E: CircleOfFifthImg.js, has props but they are never used.</w:t>
+      </w:r>
+    </w:p>
+    <w:p>
+      <w:pPr>
+        <w:ind w:left="720"/>
+        <w:rPr>
+          <w:lang w:val="en-US"/>
+        </w:rPr>
+      </w:pPr>
+      <w:r>
+        <w:rPr>
+          <w:lang w:val="en-US"/>
+        </w:rPr>
+        <w:t xml:space="preserve">only dynamicly rendered svg’s that uses their props </w:t>
+      </w:r>
+    </w:p>
+    <w:p>
+      <w:pPr>
+        <w:ind w:left="720"/>
+        <w:rPr>
+          <w:lang w:val="en-US"/>
+        </w:rPr>
+      </w:pPr>
+    </w:p>
+    <w:p>
+      <w:pPr>
+        <w:ind w:left="720"/>
+        <w:rPr>
+          <w:lang w:val="en-US"/>
+        </w:rPr>
+      </w:pPr>
+      <w:r>
+        <w:rPr>
+          <w:lang w:val="en-US"/>
+        </w:rPr>
+        <w:t xml:space="preserve">-replace node-sass with sass </w:t>
+      </w:r>
+    </w:p>
+    <w:p>
+      <w:pPr>
+        <w:ind w:left="720"/>
+        <w:rPr>
+          <w:lang w:val="en-US"/>
+        </w:rPr>
+      </w:pPr>
+      <w:r>
+        <w:rPr>
+          <w:noProof/>
+          <w:lang w:val="en-US"/>
+        </w:rPr>
+        <w:drawing>
+          <wp:inline distT="0" distB="0" distL="0" distR="0" wp14:anchorId="45249BC2" wp14:editId="28784356">
+            <wp:extent cx="1739900" cy="520700"/>
+            <wp:effectExtent l="0" t="0" r="0" b="0"/>
+            <wp:docPr id="4" name="Picture 4" descr="Website&#10;&#10;Description automatically generated with medium confidence"/>
+            <wp:cNvGraphicFramePr>
+              <a:graphicFrameLocks xmlns:a="http://schemas.openxmlformats.org/drawingml/2006/main" noChangeAspect="1"/>
+            </wp:cNvGraphicFramePr>
+            <a:graphic xmlns:a="http://schemas.openxmlformats.org/drawingml/2006/main">
+              <a:graphicData uri="http://schemas.openxmlformats.org/drawingml/2006/picture">
+                <pic:pic xmlns:pic="http://schemas.openxmlformats.org/drawingml/2006/picture">
+                  <pic:nvPicPr>
+                    <pic:cNvPr id="4" name="Picture 4" descr="Website&#10;&#10;Description automatically generated with medium confidence"/>
+                    <pic:cNvPicPr/>
+                  </pic:nvPicPr>
+                  <pic:blipFill>
+                    <a:blip r:embed="rId12"/>
+                    <a:stretch>
+                      <a:fillRect/>
+                    </a:stretch>
+                  </pic:blipFill>
+                  <pic:spPr>
+                    <a:xfrm>
+                      <a:off x="0" y="0"/>
+                      <a:ext cx="1739900" cy="520700"/>
+                    </a:xfrm>
+                    <a:prstGeom prst="rect">
+                      <a:avLst/>
+                    </a:prstGeom>
+                  </pic:spPr>
+                </pic:pic>
+              </a:graphicData>
+            </a:graphic>
+          </wp:inline>
+        </w:drawing>
+      </w:r>
+      <w:r>
+        <w:rPr>
+          <w:lang w:val="en-US"/>
+        </w:rPr>
+        <w:t xml:space="preserve">  node-sass is deprecated</w:t>
+      </w:r>
+    </w:p>
+    <w:p>
+      <w:pPr>
+        <w:ind w:left="720"/>
+        <w:rPr>
+          <w:lang w:val="en-US"/>
+        </w:rPr>
+      </w:pPr>
+      <w:r>
+        <w:rPr>
+          <w:lang w:val="en-US"/>
+        </w:rPr>
+        <w:lastRenderedPageBreak/>
+        <w:t>it should be straight forward.</w:t>
+      </w:r>
+    </w:p>
+    <w:p>
+      <w:pPr>
+        <w:ind w:left="720"/>
+        <w:rPr>
+          <w:lang w:val="en-US"/>
+        </w:rPr>
+      </w:pPr>
+    </w:p>
+    <w:p>
+      <w:pPr>
+        <w:ind w:left="720"/>
+        <w:rPr>
+          <w:lang w:val="en-US"/>
+        </w:rPr>
+      </w:pPr>
+    </w:p>
+    <w:p>
+      <w:pPr>
+        <w:ind w:left="720"/>
+        <w:rPr>
+          <w:lang w:val="en-US"/>
+        </w:rPr>
+      </w:pPr>
+      <w:r>
+        <w:rPr>
+          <w:lang w:val="en-US"/>
+        </w:rPr>
+        <w:t xml:space="preserve">-there are som svg files that contains html, we </w:t>
+      </w:r>
+      <w:r>
+        <w:rPr>
+          <w:lang w:val="en-US"/>
+        </w:rPr>
+        <w:t>should</w:t>
+      </w:r>
+      <w:r>
+        <w:rPr>
+          <w:lang w:val="en-US"/>
+        </w:rPr>
+        <w:t xml:space="preserve"> discover whether they are used, else remove them.</w:t>
+      </w:r>
+    </w:p>
+    <w:p>
+      <w:pPr>
+        <w:ind w:left="720"/>
+        <w:rPr>
+          <w:lang w:val="en-US"/>
+        </w:rPr>
+      </w:pPr>
+    </w:p>
+    <w:p>
+      <w:pPr>
+        <w:ind w:left="720"/>
+        <w:rPr>
+          <w:lang w:val="en-US"/>
+        </w:rPr>
+      </w:pPr>
+      <w:r>
+        <w:rPr>
+          <w:b/>
+          <w:bCs/>
+          <w:lang w:val="en-US"/>
+        </w:rPr>
+        <w:t>-jquery</w:t>
+      </w:r>
+      <w:r>
+        <w:rPr>
+          <w:lang w:val="en-US"/>
+        </w:rPr>
+        <w:t xml:space="preserve"> </w:t>
+      </w:r>
+      <w:r>
+        <w:rPr>
+          <w:lang w:val="en-US"/>
+        </w:rPr>
+        <w:t>can</w:t>
+      </w:r>
+      <w:r>
+        <w:rPr>
+          <w:lang w:val="en-US"/>
+        </w:rPr>
+        <w:t xml:space="preserve"> probably be deleted</w:t>
+      </w:r>
+    </w:p>
+    <w:p>
+      <w:pPr>
+        <w:ind w:left="720"/>
+        <w:rPr>
+          <w:lang w:val="en-US"/>
+        </w:rPr>
+      </w:pPr>
+      <w:r>
+        <w:rPr>
+          <w:b/>
+          <w:bCs/>
+          <w:lang w:val="en-US"/>
+        </w:rPr>
+        <w:t>-gh-pages</w:t>
+      </w:r>
+      <w:r>
+        <w:rPr>
+          <w:lang w:val="en-US"/>
+        </w:rPr>
+        <w:t xml:space="preserve"> </w:t>
+      </w:r>
+      <w:r>
+        <w:rPr>
+          <w:lang w:val="en-US"/>
+        </w:rPr>
+        <w:t>can</w:t>
+      </w:r>
+      <w:r>
+        <w:rPr>
+          <w:lang w:val="en-US"/>
+        </w:rPr>
+        <w:t xml:space="preserve"> probably be deleted</w:t>
+      </w:r>
+      <w:r>
+        <w:rPr>
+          <w:lang w:val="en-US"/>
+        </w:rPr>
+        <w:t xml:space="preserve"> because we use netlify</w:t>
+      </w:r>
+    </w:p>
+    <w:p>
+      <w:pPr>
+        <w:ind w:left="720"/>
+        <w:rPr>
+          <w:lang w:val="en-US"/>
+        </w:rPr>
+      </w:pPr>
+      <w:r>
+        <w:rPr>
+          <w:b/>
+          <w:bCs/>
+          <w:lang w:val="en-US"/>
+        </w:rPr>
+        <w:t>-now-build</w:t>
+      </w:r>
+      <w:r>
+        <w:rPr>
+          <w:lang w:val="en-US"/>
+        </w:rPr>
+        <w:t xml:space="preserve"> can</w:t>
+      </w:r>
+      <w:r>
+        <w:rPr>
+          <w:lang w:val="en-US"/>
+        </w:rPr>
+        <w:t xml:space="preserve"> probably be deleted</w:t>
+      </w:r>
+    </w:p>
+    <w:p>
+      <w:pPr>
+        <w:ind w:left="720"/>
+        <w:rPr>
+          <w:lang w:val="en-US"/>
+        </w:rPr>
+      </w:pPr>
+    </w:p>
+    <w:p>
+      <w:pPr>
+        <w:ind w:left="720"/>
+        <w:rPr>
+          <w:lang w:val="en-US"/>
+        </w:rPr>
+      </w:pPr>
+      <w:r>
+        <w:rPr>
+          <w:lang w:val="en-US"/>
+        </w:rPr>
+        <w:t>-lodash is rather heavy, so if we only use it somewhere it may be practical for performance and size to rewrite the code where it is used, and then get rid of lodash</w:t>
+      </w:r>
+    </w:p>
+    <w:p>
+      <w:pPr>
+        <w:ind w:left="720"/>
+        <w:rPr>
+          <w:lang w:val="en-US"/>
+        </w:rPr>
+      </w:pPr>
+    </w:p>
+    <w:p>
+      <w:pPr>
+        <w:ind w:left="720"/>
+        <w:rPr>
+          <w:lang w:val="en-US"/>
+        </w:rPr>
+      </w:pPr>
+      <w:r>
+        <w:rPr>
+          <w:noProof/>
+          <w:lang w:val="en-US"/>
+        </w:rPr>
+        <w:drawing>
+          <wp:inline distT="0" distB="0" distL="0" distR="0" wp14:anchorId="17F79028" wp14:editId="3504A9E1">
+            <wp:extent cx="5731510" cy="4298950"/>
+            <wp:effectExtent l="0" t="0" r="0" b="6350"/>
+            <wp:docPr id="5" name="Picture 5" descr="Text&#10;&#10;Description automatically generated"/>
+            <wp:cNvGraphicFramePr>
+              <a:graphicFrameLocks xmlns:a="http://schemas.openxmlformats.org/drawingml/2006/main" noChangeAspect="1"/>
+            </wp:cNvGraphicFramePr>
+            <a:graphic xmlns:a="http://schemas.openxmlformats.org/drawingml/2006/main">
+              <a:graphicData uri="http://schemas.openxmlformats.org/drawingml/2006/picture">
+                <pic:pic xmlns:pic="http://schemas.openxmlformats.org/drawingml/2006/picture">
+                  <pic:nvPicPr>
+                    <pic:cNvPr id="5" name="Picture 5" descr="Text&#10;&#10;Description automatically generated"/>
+                    <pic:cNvPicPr/>
+                  </pic:nvPicPr>
+                  <pic:blipFill>
+                    <a:blip r:embed="rId13"/>
+                    <a:stretch>
+                      <a:fillRect/>
+                    </a:stretch>
+                  </pic:blipFill>
+                  <pic:spPr>
+                    <a:xfrm>
+                      <a:off x="0" y="0"/>
+                      <a:ext cx="5731510" cy="4298950"/>
+                    </a:xfrm>
+                    <a:prstGeom prst="rect">
+                      <a:avLst/>
+                    </a:prstGeom>
+                  </pic:spPr>
+                </pic:pic>
+              </a:graphicData>
+            </a:graphic>
+          </wp:inline>
+        </w:drawing>
+      </w:r>
+    </w:p>
+    <w:p>
+      <w:pPr>
+        <w:ind w:left="720"/>
+        <w:rPr>
+          <w:lang w:val="en-US"/>
+        </w:rPr>
+      </w:pPr>
+    </w:p>
+    <w:p>
+      <w:pPr>
+        <w:rPr>
+          <w:lang w:val="en-US"/>
+        </w:rPr>
+      </w:pPr>
+      <w:r>
+        <w:rPr>
+          <w:lang w:val="en-US"/>
+        </w:rPr>
+        <w:t>-firebase is used for storing the sessions, it could be smart to make a link containing the data used for setting up notio</w:t>
+      </w:r>
+    </w:p>
+    <w:p>
+      <w:pPr>
+        <w:rPr>
+          <w:lang w:val="en-US"/>
+        </w:rPr>
+      </w:pPr>
+    </w:p>
+    <w:p>
+      <w:pPr>
+        <w:tabs>
+          <w:tab w:val="left" w:pos="4951"/>
+        </w:tabs>
+        <w:rPr>
+          <w:lang w:val="en-US"/>
+        </w:rPr>
+      </w:pPr>
+      <w:r>
+        <w:rPr>
+          <w:lang w:val="en-US"/>
+        </w:rPr>
+        <w:t>-remove .then replace it with async await, .then is only used in wholeApp</w:t>
+      </w:r>
+    </w:p>
+    <w:p>
+      <w:pPr>
+        <w:tabs>
+          <w:tab w:val="left" w:pos="4951"/>
+        </w:tabs>
+        <w:rPr>
+          <w:lang w:val="en-US"/>
+        </w:rPr>
+      </w:pPr>
+    </w:p>
+    <w:p>
+      <w:pPr>
+        <w:tabs>
+          <w:tab w:val="left" w:pos="4951"/>
+        </w:tabs>
+        <w:rPr>
+          <w:lang w:val="en-US"/>
+        </w:rPr>
+      </w:pPr>
+      <w:r>
+        <w:rPr>
+          <w:lang w:val="en-US"/>
+        </w:rPr>
+        <w:tab/>
+      </w:r>
+    </w:p>
+    <w:p>
+      <w:pPr>
+        <w:tabs>
+          <w:tab w:val="left" w:pos="4951"/>
+        </w:tabs>
+        <w:rPr>
+          <w:lang w:val="en-US"/>
+        </w:rPr>
+      </w:pPr>
+      <w:r>
+        <w:rPr>
+          <w:lang w:val="en-US"/>
+        </w:rPr>
+        <w:tab/>
+      </w:r>
+    </w:p>
+    <w:p>
+      <w:pPr>
+        <w:rPr>
+          <w:lang w:val="en-US"/>
+        </w:rPr>
+      </w:pPr>
+    </w:p>
+    <w:p>
+      <w:pPr>
+        <w:rPr>
+          <w:lang w:val="en-US"/>
+        </w:rPr>
+      </w:pPr>
+    </w:p>
+    <w:p>
+      <w:pPr>
+        <w:ind w:left="720"/>
+        <w:rPr>
+          <w:lang w:val="en-US"/>
+        </w:rPr>
+      </w:pPr>
+    </w:p>
+    <w:p>
+      <w:pPr>
+        <w:ind w:left="720"/>
+        <w:rPr>
+          <w:lang w:val="en-US"/>
+        </w:rPr>
+      </w:pPr>
     </w:p>
     <w:p>
       <w:pPr>
@@ -697,7 +1185,13 @@
         </w:rPr>
       </w:pPr>
     </w:p>
-    <w:p/>
+    <w:p>
+      <w:pPr>
+        <w:rPr>
+          <w:lang w:val="en-US"/>
+        </w:rPr>
+      </w:pPr>
+    </w:p>
     <w:sectPr>
       <w:pgSz w:w="11906" w:h="16838"/>
       <w:pgMar w:top="1440" w:right="1440" w:bottom="1440" w:left="1440" w:header="708" w:footer="708" w:gutter="0"/>
@@ -1253,6 +1747,18 @@
       <w:lang w:val="en-GB"/>
     </w:rPr>
   </w:style>
+  <w:style w:type="character" w:styleId="FollowedHyperlink">
+    <w:name w:val="FollowedHyperlink"/>
+    <w:basedOn w:val="DefaultParagraphFont"/>
+    <w:uiPriority w:val="99"/>
+    <w:semiHidden/>
+    <w:unhideWhenUsed/>
+    <w:rsid w:val="005A176A"/>
+    <w:rPr>
+      <w:color w:val="954F72" w:themeColor="followedHyperlink"/>
+      <w:u w:val="single"/>
+    </w:rPr>
+  </w:style>
 </w:styles>
 </file>
 

</xml_diff>